<commit_message>
+1K -> +1 UK
</commit_message>
<xml_diff>
--- a/Cennik.docx
+++ b/Cennik.docx
@@ -240,7 +240,16 @@
           </w:tcPr>
           <w:p>
             <w:r>
-              <w:t>Wzmocnienie +1 / +1K</w:t>
+              <w:t>Wzmocnienie +1 / +1</w:t>
+            </w:r>
+            <w:r>
+              <w:t xml:space="preserve"> </w:t>
+            </w:r>
+            <w:r>
+              <w:t>U</w:t>
+            </w:r>
+            <w:r>
+              <w:t>K</w:t>
             </w:r>
           </w:p>
         </w:tc>
@@ -297,7 +306,16 @@
           </w:tcPr>
           <w:p>
             <w:r>
-              <w:t>Wzmocnienie +2 / +1K</w:t>
+              <w:t>Wzmocnienie +2 / +1</w:t>
+            </w:r>
+            <w:r>
+              <w:t xml:space="preserve"> </w:t>
+            </w:r>
+            <w:r>
+              <w:t>U</w:t>
+            </w:r>
+            <w:r>
+              <w:t>K</w:t>
             </w:r>
           </w:p>
         </w:tc>
@@ -354,7 +372,16 @@
           </w:tcPr>
           <w:p>
             <w:r>
-              <w:t>Wzmocnienie +3 / +1K</w:t>
+              <w:t>Wzmocnienie +3 / +1</w:t>
+            </w:r>
+            <w:r>
+              <w:t xml:space="preserve"> </w:t>
+            </w:r>
+            <w:r>
+              <w:t>U</w:t>
+            </w:r>
+            <w:r>
+              <w:t>K</w:t>
             </w:r>
           </w:p>
         </w:tc>
@@ -411,7 +438,18 @@
           </w:tcPr>
           <w:p>
             <w:r>
-              <w:t>Wzmocnienie +4 / +1K</w:t>
+              <w:t>Wzmocnienie +4 / +1</w:t>
+            </w:r>
+            <w:r>
+              <w:t xml:space="preserve"> </w:t>
+            </w:r>
+            <w:bookmarkStart w:id="0" w:name="_GoBack"/>
+            <w:bookmarkEnd w:id="0"/>
+            <w:r>
+              <w:t>U</w:t>
+            </w:r>
+            <w:r>
+              <w:t>K</w:t>
             </w:r>
           </w:p>
         </w:tc>
@@ -444,12 +482,7 @@
         <w:t xml:space="preserve">, </w:t>
       </w:r>
       <w:r>
-        <w:t>tru</w:t>
-      </w:r>
-      <w:bookmarkStart w:id="0" w:name="_GoBack"/>
-      <w:bookmarkEnd w:id="0"/>
-      <w:r>
-        <w:t>cizny</w:t>
+        <w:t>trucizny</w:t>
       </w:r>
       <w:r>
         <w:t>,</w:t>
@@ -3410,7 +3443,7 @@
 </file>
 
 <file path=customXml/itemProps1.xml><?xml version="1.0" encoding="utf-8"?>
-<ds:datastoreItem xmlns:ds="http://schemas.openxmlformats.org/officeDocument/2006/customXml" ds:itemID="{C7441033-7DA7-42F3-9642-268E5AF8727F}">
+<ds:datastoreItem xmlns:ds="http://schemas.openxmlformats.org/officeDocument/2006/customXml" ds:itemID="{3CC280BE-5DCE-4F72-851B-45FEF0F8A30F}">
   <ds:schemaRefs>
     <ds:schemaRef ds:uri="http://schemas.openxmlformats.org/officeDocument/2006/bibliography"/>
   </ds:schemaRefs>

</xml_diff>

<commit_message>
Zmiana Zdrowia na Kondycję i dostosowanie do tego umiejętności, modyfikacja systemu ran.
</commit_message>
<xml_diff>
--- a/Cennik.docx
+++ b/Cennik.docx
@@ -220,7 +220,13 @@
               </w:rPr>
             </w:pPr>
             <w:r>
-              <w:t>200</w:t>
+              <w:t>2</w:t>
+            </w:r>
+            <w:r>
+              <w:t>5</w:t>
+            </w:r>
+            <w:r>
+              <w:t>0</w:t>
             </w:r>
           </w:p>
         </w:tc>
@@ -306,7 +312,10 @@
           </w:tcPr>
           <w:p>
             <w:r>
-              <w:t>Wzmocnienie +2 / +1</w:t>
+              <w:t>Wzmocnienie +2 / +</w:t>
+            </w:r>
+            <w:r>
+              <w:t>2</w:t>
             </w:r>
             <w:r>
               <w:t xml:space="preserve"> </w:t>
@@ -372,7 +381,10 @@
           </w:tcPr>
           <w:p>
             <w:r>
-              <w:t>Wzmocnienie +3 / +1</w:t>
+              <w:t>Wzmocnienie +3 / +</w:t>
+            </w:r>
+            <w:r>
+              <w:t>3</w:t>
             </w:r>
             <w:r>
               <w:t xml:space="preserve"> </w:t>
@@ -438,13 +450,14 @@
           </w:tcPr>
           <w:p>
             <w:r>
-              <w:t>Wzmocnienie +4 / +1</w:t>
+              <w:t>Wzmocnienie +4 / +</w:t>
+            </w:r>
+            <w:r>
+              <w:t>4</w:t>
             </w:r>
             <w:r>
               <w:t xml:space="preserve"> </w:t>
             </w:r>
-            <w:bookmarkStart w:id="0" w:name="_GoBack"/>
-            <w:bookmarkEnd w:id="0"/>
             <w:r>
               <w:t>U</w:t>
             </w:r>
@@ -575,7 +588,13 @@
           </w:tcPr>
           <w:p>
             <w:r>
-              <w:t>Eliksir Życia K4</w:t>
+              <w:t xml:space="preserve">Eliksir </w:t>
+            </w:r>
+            <w:r>
+              <w:t>Wigoru</w:t>
+            </w:r>
+            <w:r>
+              <w:t xml:space="preserve"> K4</w:t>
             </w:r>
           </w:p>
         </w:tc>
@@ -627,7 +646,13 @@
           </w:tcPr>
           <w:p>
             <w:r>
-              <w:t>Eliksir Życia K6 / K4 + 1</w:t>
+              <w:t xml:space="preserve">Eliksir </w:t>
+            </w:r>
+            <w:r>
+              <w:t xml:space="preserve">Wigoru </w:t>
+            </w:r>
+            <w:r>
+              <w:t>K6 / K4 + 1</w:t>
             </w:r>
           </w:p>
         </w:tc>
@@ -679,7 +704,13 @@
           </w:tcPr>
           <w:p>
             <w:r>
-              <w:t>Eliksir Życia K8 / K6 + 1</w:t>
+              <w:t xml:space="preserve">Eliksir </w:t>
+            </w:r>
+            <w:r>
+              <w:t xml:space="preserve">Wigoru </w:t>
+            </w:r>
+            <w:r>
+              <w:t>K8 / K6 + 1</w:t>
             </w:r>
           </w:p>
         </w:tc>
@@ -709,7 +740,12 @@
           </w:tcPr>
           <w:p>
             <w:r>
-              <w:t>Mniejsza paraliżująca (odbiera akcję d.)</w:t>
+              <w:t>Mniejsza paraliżująca</w:t>
+            </w:r>
+          </w:p>
+          <w:p>
+            <w:r>
+              <w:t>(odbiera akcję d.)</w:t>
             </w:r>
           </w:p>
         </w:tc>
@@ -731,7 +767,13 @@
           </w:tcPr>
           <w:p>
             <w:r>
-              <w:t>Eliksir Życia K10 / K8 + 1</w:t>
+              <w:t xml:space="preserve">Eliksir </w:t>
+            </w:r>
+            <w:r>
+              <w:t xml:space="preserve">Wigoru </w:t>
+            </w:r>
+            <w:r>
+              <w:t>K10 / K8 + 1</w:t>
             </w:r>
           </w:p>
         </w:tc>
@@ -788,7 +830,13 @@
           </w:tcPr>
           <w:p>
             <w:r>
-              <w:t>Eliksir Życia K12 / K10 + 1</w:t>
+              <w:t xml:space="preserve">Eliksir </w:t>
+            </w:r>
+            <w:r>
+              <w:t xml:space="preserve">Wigoru </w:t>
+            </w:r>
+            <w:r>
+              <w:t>K12 / K10 + 1</w:t>
             </w:r>
           </w:p>
         </w:tc>
@@ -828,19 +876,25 @@
           </w:tcPr>
           <w:p>
             <w:r>
-              <w:t>300</w:t>
-            </w:r>
-          </w:p>
-        </w:tc>
-      </w:tr>
-      <w:tr>
-        <w:tc>
-          <w:tcPr>
-            <w:tcW w:w="3539" w:type="dxa"/>
-          </w:tcPr>
-          <w:p>
-            <w:r>
-              <w:t>Eliksir Życia K12 + 1</w:t>
+              <w:t>250</w:t>
+            </w:r>
+          </w:p>
+        </w:tc>
+      </w:tr>
+      <w:tr>
+        <w:tc>
+          <w:tcPr>
+            <w:tcW w:w="3539" w:type="dxa"/>
+          </w:tcPr>
+          <w:p>
+            <w:r>
+              <w:t xml:space="preserve">Eliksir </w:t>
+            </w:r>
+            <w:r>
+              <w:t xml:space="preserve">Wigoru </w:t>
+            </w:r>
+            <w:r>
+              <w:t>K12 + 1</w:t>
             </w:r>
           </w:p>
         </w:tc>
@@ -892,7 +946,13 @@
           </w:tcPr>
           <w:p>
             <w:r>
-              <w:t>Eliksir Życia K20</w:t>
+              <w:t xml:space="preserve">Eliksir </w:t>
+            </w:r>
+            <w:r>
+              <w:t xml:space="preserve">Wigoru </w:t>
+            </w:r>
+            <w:r>
+              <w:t>K20</w:t>
             </w:r>
           </w:p>
         </w:tc>
@@ -994,7 +1054,7 @@
           </w:tcPr>
           <w:p>
             <w:r>
-              <w:t>200</w:t>
+              <w:t>250</w:t>
             </w:r>
           </w:p>
         </w:tc>
@@ -1046,17 +1106,23 @@
           </w:p>
           <w:p>
             <w:r>
-              <w:t>(+2 Obrony na turę)</w:t>
-            </w:r>
-          </w:p>
-        </w:tc>
-        <w:tc>
-          <w:tcPr>
-            <w:tcW w:w="1695" w:type="dxa"/>
-          </w:tcPr>
-          <w:p>
-            <w:r>
-              <w:t>200</w:t>
+              <w:t>(</w:t>
+            </w:r>
+            <w:r>
+              <w:t>Ukrycie na turę</w:t>
+            </w:r>
+            <w:r>
+              <w:t>)</w:t>
+            </w:r>
+          </w:p>
+        </w:tc>
+        <w:tc>
+          <w:tcPr>
+            <w:tcW w:w="1695" w:type="dxa"/>
+          </w:tcPr>
+          <w:p>
+            <w:r>
+              <w:t>250</w:t>
             </w:r>
           </w:p>
         </w:tc>
@@ -1295,7 +1361,7 @@
           </w:tcPr>
           <w:p>
             <w:r>
-              <w:t>300</w:t>
+              <w:t>250</w:t>
             </w:r>
           </w:p>
         </w:tc>
@@ -1540,222 +1606,6 @@
           </w:p>
         </w:tc>
       </w:tr>
-      <w:tr>
-        <w:tc>
-          <w:tcPr>
-            <w:tcW w:w="3539" w:type="dxa"/>
-          </w:tcPr>
-          <w:p/>
-        </w:tc>
-        <w:tc>
-          <w:tcPr>
-            <w:tcW w:w="1701" w:type="dxa"/>
-          </w:tcPr>
-          <w:p/>
-        </w:tc>
-        <w:tc>
-          <w:tcPr>
-            <w:tcW w:w="284" w:type="dxa"/>
-            <w:tcBorders>
-              <w:top w:val="nil"/>
-              <w:bottom w:val="nil"/>
-            </w:tcBorders>
-          </w:tcPr>
-          <w:p/>
-        </w:tc>
-        <w:tc>
-          <w:tcPr>
-            <w:tcW w:w="3543" w:type="dxa"/>
-          </w:tcPr>
-          <w:p/>
-        </w:tc>
-        <w:tc>
-          <w:tcPr>
-            <w:tcW w:w="1695" w:type="dxa"/>
-          </w:tcPr>
-          <w:p/>
-        </w:tc>
-      </w:tr>
-      <w:tr>
-        <w:tc>
-          <w:tcPr>
-            <w:tcW w:w="3539" w:type="dxa"/>
-          </w:tcPr>
-          <w:p/>
-        </w:tc>
-        <w:tc>
-          <w:tcPr>
-            <w:tcW w:w="1701" w:type="dxa"/>
-          </w:tcPr>
-          <w:p/>
-        </w:tc>
-        <w:tc>
-          <w:tcPr>
-            <w:tcW w:w="284" w:type="dxa"/>
-            <w:tcBorders>
-              <w:top w:val="nil"/>
-              <w:bottom w:val="nil"/>
-            </w:tcBorders>
-          </w:tcPr>
-          <w:p/>
-        </w:tc>
-        <w:tc>
-          <w:tcPr>
-            <w:tcW w:w="3543" w:type="dxa"/>
-          </w:tcPr>
-          <w:p/>
-        </w:tc>
-        <w:tc>
-          <w:tcPr>
-            <w:tcW w:w="1695" w:type="dxa"/>
-          </w:tcPr>
-          <w:p/>
-        </w:tc>
-      </w:tr>
-      <w:tr>
-        <w:tc>
-          <w:tcPr>
-            <w:tcW w:w="3539" w:type="dxa"/>
-          </w:tcPr>
-          <w:p/>
-        </w:tc>
-        <w:tc>
-          <w:tcPr>
-            <w:tcW w:w="1701" w:type="dxa"/>
-          </w:tcPr>
-          <w:p/>
-        </w:tc>
-        <w:tc>
-          <w:tcPr>
-            <w:tcW w:w="284" w:type="dxa"/>
-            <w:tcBorders>
-              <w:top w:val="nil"/>
-              <w:bottom w:val="nil"/>
-            </w:tcBorders>
-          </w:tcPr>
-          <w:p/>
-        </w:tc>
-        <w:tc>
-          <w:tcPr>
-            <w:tcW w:w="3543" w:type="dxa"/>
-          </w:tcPr>
-          <w:p/>
-        </w:tc>
-        <w:tc>
-          <w:tcPr>
-            <w:tcW w:w="1695" w:type="dxa"/>
-          </w:tcPr>
-          <w:p/>
-        </w:tc>
-      </w:tr>
-      <w:tr>
-        <w:tc>
-          <w:tcPr>
-            <w:tcW w:w="3539" w:type="dxa"/>
-          </w:tcPr>
-          <w:p/>
-        </w:tc>
-        <w:tc>
-          <w:tcPr>
-            <w:tcW w:w="1701" w:type="dxa"/>
-          </w:tcPr>
-          <w:p/>
-        </w:tc>
-        <w:tc>
-          <w:tcPr>
-            <w:tcW w:w="284" w:type="dxa"/>
-            <w:tcBorders>
-              <w:top w:val="nil"/>
-              <w:bottom w:val="nil"/>
-            </w:tcBorders>
-          </w:tcPr>
-          <w:p/>
-        </w:tc>
-        <w:tc>
-          <w:tcPr>
-            <w:tcW w:w="3543" w:type="dxa"/>
-          </w:tcPr>
-          <w:p/>
-        </w:tc>
-        <w:tc>
-          <w:tcPr>
-            <w:tcW w:w="1695" w:type="dxa"/>
-          </w:tcPr>
-          <w:p/>
-        </w:tc>
-      </w:tr>
-      <w:tr>
-        <w:tc>
-          <w:tcPr>
-            <w:tcW w:w="3539" w:type="dxa"/>
-          </w:tcPr>
-          <w:p/>
-        </w:tc>
-        <w:tc>
-          <w:tcPr>
-            <w:tcW w:w="1701" w:type="dxa"/>
-          </w:tcPr>
-          <w:p/>
-        </w:tc>
-        <w:tc>
-          <w:tcPr>
-            <w:tcW w:w="284" w:type="dxa"/>
-            <w:tcBorders>
-              <w:top w:val="nil"/>
-              <w:bottom w:val="nil"/>
-            </w:tcBorders>
-          </w:tcPr>
-          <w:p/>
-        </w:tc>
-        <w:tc>
-          <w:tcPr>
-            <w:tcW w:w="3543" w:type="dxa"/>
-          </w:tcPr>
-          <w:p/>
-        </w:tc>
-        <w:tc>
-          <w:tcPr>
-            <w:tcW w:w="1695" w:type="dxa"/>
-          </w:tcPr>
-          <w:p/>
-        </w:tc>
-      </w:tr>
-      <w:tr>
-        <w:tc>
-          <w:tcPr>
-            <w:tcW w:w="3539" w:type="dxa"/>
-          </w:tcPr>
-          <w:p/>
-        </w:tc>
-        <w:tc>
-          <w:tcPr>
-            <w:tcW w:w="1701" w:type="dxa"/>
-          </w:tcPr>
-          <w:p/>
-        </w:tc>
-        <w:tc>
-          <w:tcPr>
-            <w:tcW w:w="284" w:type="dxa"/>
-            <w:tcBorders>
-              <w:top w:val="nil"/>
-              <w:bottom w:val="nil"/>
-            </w:tcBorders>
-          </w:tcPr>
-          <w:p/>
-        </w:tc>
-        <w:tc>
-          <w:tcPr>
-            <w:tcW w:w="3543" w:type="dxa"/>
-          </w:tcPr>
-          <w:p/>
-        </w:tc>
-        <w:tc>
-          <w:tcPr>
-            <w:tcW w:w="1695" w:type="dxa"/>
-          </w:tcPr>
-          <w:p/>
-        </w:tc>
-      </w:tr>
     </w:tbl>
     <w:p>
       <w:pPr>
@@ -1950,6 +1800,63 @@
           </w:tcPr>
           <w:p>
             <w:r>
+              <w:t>Bandaż</w:t>
+            </w:r>
+          </w:p>
+        </w:tc>
+        <w:tc>
+          <w:tcPr>
+            <w:tcW w:w="1701" w:type="dxa"/>
+          </w:tcPr>
+          <w:p>
+            <w:r>
+              <w:t>50</w:t>
+            </w:r>
+          </w:p>
+        </w:tc>
+        <w:tc>
+          <w:tcPr>
+            <w:tcW w:w="284" w:type="dxa"/>
+            <w:tcBorders>
+              <w:top w:val="nil"/>
+              <w:bottom w:val="nil"/>
+            </w:tcBorders>
+          </w:tcPr>
+          <w:p/>
+        </w:tc>
+        <w:tc>
+          <w:tcPr>
+            <w:tcW w:w="3543" w:type="dxa"/>
+          </w:tcPr>
+          <w:p>
+            <w:r>
+              <w:t>Zestaw profesji</w:t>
+            </w:r>
+          </w:p>
+          <w:p>
+            <w:r>
+              <w:t>np. alchemika, medyczny</w:t>
+            </w:r>
+          </w:p>
+        </w:tc>
+        <w:tc>
+          <w:tcPr>
+            <w:tcW w:w="1695" w:type="dxa"/>
+          </w:tcPr>
+          <w:p>
+            <w:r>
+              <w:t>500</w:t>
+            </w:r>
+          </w:p>
+        </w:tc>
+      </w:tr>
+      <w:tr>
+        <w:tc>
+          <w:tcPr>
+            <w:tcW w:w="3539" w:type="dxa"/>
+          </w:tcPr>
+          <w:p>
+            <w:r>
               <w:t>Zwijane posłanie</w:t>
             </w:r>
           </w:p>
@@ -1980,22 +1887,17 @@
           </w:tcPr>
           <w:p>
             <w:r>
-              <w:t>Zestaw profesji</w:t>
-            </w:r>
-          </w:p>
-          <w:p>
-            <w:r>
-              <w:t>np. alchemika, medyczny</w:t>
-            </w:r>
-          </w:p>
-        </w:tc>
-        <w:tc>
-          <w:tcPr>
-            <w:tcW w:w="1695" w:type="dxa"/>
-          </w:tcPr>
-          <w:p>
-            <w:r>
-              <w:t>500</w:t>
+              <w:t>Luneta</w:t>
+            </w:r>
+          </w:p>
+        </w:tc>
+        <w:tc>
+          <w:tcPr>
+            <w:tcW w:w="1695" w:type="dxa"/>
+          </w:tcPr>
+          <w:p>
+            <w:r>
+              <w:t>2 500</w:t>
             </w:r>
           </w:p>
         </w:tc>
@@ -2037,19 +1939,242 @@
           </w:tcPr>
           <w:p>
             <w:r>
-              <w:t>Luneta</w:t>
-            </w:r>
-          </w:p>
-        </w:tc>
-        <w:tc>
-          <w:tcPr>
-            <w:tcW w:w="1695" w:type="dxa"/>
-          </w:tcPr>
-          <w:p>
-            <w:r>
-              <w:t>2 500</w:t>
-            </w:r>
-          </w:p>
+              <w:t>Wygodna butelka</w:t>
+            </w:r>
+          </w:p>
+          <w:p>
+            <w:r>
+              <w:t>(Wypicie eliksiru – akcja d.)</w:t>
+            </w:r>
+          </w:p>
+        </w:tc>
+        <w:tc>
+          <w:tcPr>
+            <w:tcW w:w="1695" w:type="dxa"/>
+          </w:tcPr>
+          <w:p>
+            <w:r>
+              <w:t>15 000</w:t>
+            </w:r>
+          </w:p>
+        </w:tc>
+      </w:tr>
+    </w:tbl>
+    <w:p>
+      <w:pPr>
+        <w:pStyle w:val="Nagwek1"/>
+      </w:pPr>
+      <w:r>
+        <w:t>Usługi</w:t>
+      </w:r>
+    </w:p>
+    <w:tbl>
+      <w:tblPr>
+        <w:tblStyle w:val="RPGTable"/>
+        <w:tblW w:w="0" w:type="auto"/>
+        <w:tblLook w:val="0420" w:firstRow="1" w:lastRow="0" w:firstColumn="0" w:lastColumn="0" w:noHBand="0" w:noVBand="1"/>
+      </w:tblPr>
+      <w:tblGrid>
+        <w:gridCol w:w="3539"/>
+        <w:gridCol w:w="1701"/>
+        <w:gridCol w:w="284"/>
+        <w:gridCol w:w="3543"/>
+        <w:gridCol w:w="1695"/>
+      </w:tblGrid>
+      <w:tr>
+        <w:trPr>
+          <w:cnfStyle w:val="100000000000" w:firstRow="1" w:lastRow="0" w:firstColumn="0" w:lastColumn="0" w:oddVBand="0" w:evenVBand="0" w:oddHBand="0" w:evenHBand="0" w:firstRowFirstColumn="0" w:firstRowLastColumn="0" w:lastRowFirstColumn="0" w:lastRowLastColumn="0"/>
+        </w:trPr>
+        <w:tc>
+          <w:tcPr>
+            <w:tcW w:w="3539" w:type="dxa"/>
+          </w:tcPr>
+          <w:p>
+            <w:r>
+              <w:t>Nazwa</w:t>
+            </w:r>
+          </w:p>
+        </w:tc>
+        <w:tc>
+          <w:tcPr>
+            <w:tcW w:w="1701" w:type="dxa"/>
+          </w:tcPr>
+          <w:p>
+            <w:pPr>
+              <w:rPr>
+                <w:smallCaps w:val="0"/>
+              </w:rPr>
+            </w:pPr>
+            <w:r>
+              <w:t>Cena</w:t>
+            </w:r>
+          </w:p>
+        </w:tc>
+        <w:tc>
+          <w:tcPr>
+            <w:tcW w:w="284" w:type="dxa"/>
+            <w:tcBorders>
+              <w:top w:val="nil"/>
+              <w:bottom w:val="nil"/>
+            </w:tcBorders>
+            <w:shd w:val="clear" w:color="auto" w:fill="auto"/>
+          </w:tcPr>
+          <w:p/>
+        </w:tc>
+        <w:tc>
+          <w:tcPr>
+            <w:tcW w:w="3543" w:type="dxa"/>
+          </w:tcPr>
+          <w:p>
+            <w:r>
+              <w:t>Nazwa</w:t>
+            </w:r>
+          </w:p>
+        </w:tc>
+        <w:tc>
+          <w:tcPr>
+            <w:tcW w:w="1695" w:type="dxa"/>
+          </w:tcPr>
+          <w:p>
+            <w:r>
+              <w:t>Cena</w:t>
+            </w:r>
+          </w:p>
+        </w:tc>
+      </w:tr>
+      <w:tr>
+        <w:tc>
+          <w:tcPr>
+            <w:tcW w:w="3539" w:type="dxa"/>
+          </w:tcPr>
+          <w:p>
+            <w:r>
+              <w:t>Leczenie w świątyni +1</w:t>
+            </w:r>
+          </w:p>
+        </w:tc>
+        <w:tc>
+          <w:tcPr>
+            <w:tcW w:w="1701" w:type="dxa"/>
+          </w:tcPr>
+          <w:p>
+            <w:r>
+              <w:t>1000</w:t>
+            </w:r>
+          </w:p>
+        </w:tc>
+        <w:tc>
+          <w:tcPr>
+            <w:tcW w:w="284" w:type="dxa"/>
+            <w:tcBorders>
+              <w:top w:val="nil"/>
+              <w:bottom w:val="nil"/>
+            </w:tcBorders>
+          </w:tcPr>
+          <w:p/>
+        </w:tc>
+        <w:tc>
+          <w:tcPr>
+            <w:tcW w:w="3543" w:type="dxa"/>
+          </w:tcPr>
+          <w:p>
+            <w:bookmarkStart w:id="0" w:name="_GoBack"/>
+            <w:bookmarkEnd w:id="0"/>
+          </w:p>
+        </w:tc>
+        <w:tc>
+          <w:tcPr>
+            <w:tcW w:w="1695" w:type="dxa"/>
+          </w:tcPr>
+          <w:p/>
+        </w:tc>
+      </w:tr>
+      <w:tr>
+        <w:tc>
+          <w:tcPr>
+            <w:tcW w:w="3539" w:type="dxa"/>
+          </w:tcPr>
+          <w:p>
+            <w:r>
+              <w:t>Leczenie w świątyni +3</w:t>
+            </w:r>
+          </w:p>
+        </w:tc>
+        <w:tc>
+          <w:tcPr>
+            <w:tcW w:w="1701" w:type="dxa"/>
+          </w:tcPr>
+          <w:p>
+            <w:r>
+              <w:t>2500</w:t>
+            </w:r>
+          </w:p>
+        </w:tc>
+        <w:tc>
+          <w:tcPr>
+            <w:tcW w:w="284" w:type="dxa"/>
+            <w:tcBorders>
+              <w:top w:val="nil"/>
+              <w:bottom w:val="nil"/>
+            </w:tcBorders>
+          </w:tcPr>
+          <w:p/>
+        </w:tc>
+        <w:tc>
+          <w:tcPr>
+            <w:tcW w:w="3543" w:type="dxa"/>
+          </w:tcPr>
+          <w:p/>
+        </w:tc>
+        <w:tc>
+          <w:tcPr>
+            <w:tcW w:w="1695" w:type="dxa"/>
+          </w:tcPr>
+          <w:p/>
+        </w:tc>
+      </w:tr>
+      <w:tr>
+        <w:tc>
+          <w:tcPr>
+            <w:tcW w:w="3539" w:type="dxa"/>
+          </w:tcPr>
+          <w:p>
+            <w:r>
+              <w:t>Leczenie w świątyni +5</w:t>
+            </w:r>
+          </w:p>
+        </w:tc>
+        <w:tc>
+          <w:tcPr>
+            <w:tcW w:w="1701" w:type="dxa"/>
+          </w:tcPr>
+          <w:p>
+            <w:r>
+              <w:t>5000</w:t>
+            </w:r>
+          </w:p>
+        </w:tc>
+        <w:tc>
+          <w:tcPr>
+            <w:tcW w:w="284" w:type="dxa"/>
+            <w:tcBorders>
+              <w:top w:val="nil"/>
+              <w:bottom w:val="nil"/>
+            </w:tcBorders>
+          </w:tcPr>
+          <w:p/>
+        </w:tc>
+        <w:tc>
+          <w:tcPr>
+            <w:tcW w:w="3543" w:type="dxa"/>
+          </w:tcPr>
+          <w:p/>
+        </w:tc>
+        <w:tc>
+          <w:tcPr>
+            <w:tcW w:w="1695" w:type="dxa"/>
+          </w:tcPr>
+          <w:p/>
         </w:tc>
       </w:tr>
     </w:tbl>
@@ -3443,7 +3568,7 @@
 </file>
 
 <file path=customXml/itemProps1.xml><?xml version="1.0" encoding="utf-8"?>
-<ds:datastoreItem xmlns:ds="http://schemas.openxmlformats.org/officeDocument/2006/customXml" ds:itemID="{3CC280BE-5DCE-4F72-851B-45FEF0F8A30F}">
+<ds:datastoreItem xmlns:ds="http://schemas.openxmlformats.org/officeDocument/2006/customXml" ds:itemID="{BE68A8C5-B7F5-427B-BA12-285563926319}">
   <ds:schemaRefs>
     <ds:schemaRef ds:uri="http://schemas.openxmlformats.org/officeDocument/2006/bibliography"/>
   </ds:schemaRefs>

</xml_diff>